<commit_message>
Add new tips for other routines.
New updates for the other routines.
</commit_message>
<xml_diff>
--- a/科目二（1号线）.docx
+++ b/科目二（1号线）.docx
@@ -4,7 +4,8 @@
   <w:body>
     <w:p>
       <w:pPr>
-        <w:ind w:left="1680" w:firstLine="420"/>
+        <w:pStyle w:val="Heading1"/>
+        <w:jc w:val="center"/>
       </w:pPr>
       <w:r>
         <w:rPr>
@@ -200,226 +201,6 @@
             <wp:extent cx="3307367" cy="2430991"/>
             <wp:effectExtent l="0" t="0" r="7620" b="7620"/>
             <wp:docPr id="14" name="Picture 14"/>
-            <wp:cNvGraphicFramePr>
-              <a:graphicFrameLocks xmlns:a="http://schemas.openxmlformats.org/drawingml/2006/main" noChangeAspect="1"/>
-            </wp:cNvGraphicFramePr>
-            <a:graphic xmlns:a="http://schemas.openxmlformats.org/drawingml/2006/main">
-              <a:graphicData uri="http://schemas.openxmlformats.org/drawingml/2006/picture">
-                <pic:pic xmlns:pic="http://schemas.openxmlformats.org/drawingml/2006/picture">
-                  <pic:nvPicPr>
-                    <pic:cNvPr id="1" name=""/>
-                    <pic:cNvPicPr/>
-                  </pic:nvPicPr>
-                  <pic:blipFill>
-                    <a:blip r:embed="rId5"/>
-                    <a:stretch>
-                      <a:fillRect/>
-                    </a:stretch>
-                  </pic:blipFill>
-                  <pic:spPr>
-                    <a:xfrm>
-                      <a:off x="0" y="0"/>
-                      <a:ext cx="3307367" cy="2430991"/>
-                    </a:xfrm>
-                    <a:prstGeom prst="rect">
-                      <a:avLst/>
-                    </a:prstGeom>
-                  </pic:spPr>
-                </pic:pic>
-              </a:graphicData>
-            </a:graphic>
-          </wp:inline>
-        </w:drawing>
-      </w:r>
-    </w:p>
-    <w:p>
-      <w:pPr>
-        <w:ind w:left="360"/>
-      </w:pPr>
-    </w:p>
-    <w:p>
-      <w:pPr>
-        <w:pStyle w:val="Heading1"/>
-      </w:pPr>
-      <w:r>
-        <w:rPr>
-          <w:rFonts w:hint="eastAsia"/>
-        </w:rPr>
-        <w:t>倒车入库</w:t>
-      </w:r>
-    </w:p>
-    <w:p>
-      <w:pPr>
-        <w:pStyle w:val="ListParagraph"/>
-        <w:ind w:left="720" w:firstLineChars="0" w:firstLine="0"/>
-      </w:pPr>
-      <w:r>
-        <w:rPr>
-          <w:rFonts w:hint="eastAsia"/>
-        </w:rPr>
-        <w:t>人头正对标杆，到虚线处停车</w:t>
-      </w:r>
-    </w:p>
-    <w:p>
-      <w:pPr>
-        <w:pStyle w:val="ListParagraph"/>
-        <w:numPr>
-          <w:ilvl w:val="0"/>
-          <w:numId w:val="3"/>
-        </w:numPr>
-        <w:ind w:firstLineChars="0"/>
-      </w:pPr>
-      <w:r>
-        <w:rPr>
-          <w:rFonts w:hint="eastAsia"/>
-        </w:rPr>
-        <w:t>右倒车入库，向左看，距离地上第一个杆大致为1</w:t>
-      </w:r>
-      <w:r>
-        <w:t>0</w:t>
-      </w:r>
-      <w:r>
-        <w:rPr>
-          <w:rFonts w:hint="eastAsia"/>
-        </w:rPr>
-        <w:t>公分距离时，即为开拔点</w:t>
-      </w:r>
-    </w:p>
-    <w:p>
-      <w:pPr>
-        <w:pStyle w:val="ListParagraph"/>
-        <w:numPr>
-          <w:ilvl w:val="0"/>
-          <w:numId w:val="3"/>
-        </w:numPr>
-        <w:ind w:firstLineChars="0"/>
-      </w:pPr>
-      <w:r>
-        <w:rPr>
-          <w:noProof/>
-        </w:rPr>
-        <w:lastRenderedPageBreak/>
-        <w:drawing>
-          <wp:inline distT="0" distB="0" distL="0" distR="0" wp14:anchorId="7D193625" wp14:editId="4B3F15A3">
-            <wp:extent cx="4801016" cy="3574090"/>
-            <wp:effectExtent l="0" t="0" r="0" b="7620"/>
-            <wp:docPr id="1" name="Picture 1"/>
-            <wp:cNvGraphicFramePr>
-              <a:graphicFrameLocks xmlns:a="http://schemas.openxmlformats.org/drawingml/2006/main" noChangeAspect="1"/>
-            </wp:cNvGraphicFramePr>
-            <a:graphic xmlns:a="http://schemas.openxmlformats.org/drawingml/2006/main">
-              <a:graphicData uri="http://schemas.openxmlformats.org/drawingml/2006/picture">
-                <pic:pic xmlns:pic="http://schemas.openxmlformats.org/drawingml/2006/picture">
-                  <pic:nvPicPr>
-                    <pic:cNvPr id="1" name=""/>
-                    <pic:cNvPicPr/>
-                  </pic:nvPicPr>
-                  <pic:blipFill>
-                    <a:blip r:embed="rId6"/>
-                    <a:stretch>
-                      <a:fillRect/>
-                    </a:stretch>
-                  </pic:blipFill>
-                  <pic:spPr>
-                    <a:xfrm>
-                      <a:off x="0" y="0"/>
-                      <a:ext cx="4801016" cy="3574090"/>
-                    </a:xfrm>
-                    <a:prstGeom prst="rect">
-                      <a:avLst/>
-                    </a:prstGeom>
-                  </pic:spPr>
-                </pic:pic>
-              </a:graphicData>
-            </a:graphic>
-          </wp:inline>
-        </w:drawing>
-      </w:r>
-    </w:p>
-    <w:p>
-      <w:pPr>
-        <w:pStyle w:val="ListParagraph"/>
-        <w:ind w:left="720" w:firstLineChars="0" w:firstLine="0"/>
-      </w:pPr>
-      <w:r>
-        <w:t xml:space="preserve"> </w:t>
-      </w:r>
-    </w:p>
-    <w:p>
-      <w:pPr>
-        <w:pStyle w:val="ListParagraph"/>
-        <w:numPr>
-          <w:ilvl w:val="0"/>
-          <w:numId w:val="3"/>
-        </w:numPr>
-        <w:ind w:firstLineChars="0"/>
-      </w:pPr>
-      <w:r>
-        <w:t xml:space="preserve">    </w:t>
-      </w:r>
-      <w:r>
-        <w:rPr>
-          <w:rFonts w:hint="eastAsia"/>
-        </w:rPr>
-        <w:t>看右侧后视镜，当</w:t>
-      </w:r>
-      <w:r>
-        <w:t>门把手压到第三根虚线时，回半圈</w:t>
-      </w:r>
-    </w:p>
-    <w:p>
-      <w:pPr>
-        <w:pStyle w:val="ListParagraph"/>
-        <w:numPr>
-          <w:ilvl w:val="0"/>
-          <w:numId w:val="3"/>
-        </w:numPr>
-        <w:ind w:firstLineChars="0"/>
-      </w:pPr>
-      <w:r>
-        <w:t xml:space="preserve">    </w:t>
-      </w:r>
-      <w:r>
-        <w:rPr>
-          <w:rFonts w:hint="eastAsia"/>
-        </w:rPr>
-        <w:t>当</w:t>
-      </w:r>
-      <w:r>
-        <w:t>车尾压到黄黑相间时，右后视镜上窄下宽时，回正方向</w:t>
-      </w:r>
-    </w:p>
-    <w:p>
-      <w:pPr>
-        <w:pStyle w:val="ListParagraph"/>
-        <w:numPr>
-          <w:ilvl w:val="0"/>
-          <w:numId w:val="3"/>
-        </w:numPr>
-        <w:ind w:firstLineChars="0"/>
-      </w:pPr>
-      <w:r>
-        <w:t xml:space="preserve">    肩到缺口时，停车</w:t>
-      </w:r>
-    </w:p>
-    <w:p>
-      <w:pPr>
-        <w:pStyle w:val="ListParagraph"/>
-        <w:numPr>
-          <w:ilvl w:val="0"/>
-          <w:numId w:val="3"/>
-        </w:numPr>
-        <w:ind w:firstLineChars="0"/>
-      </w:pPr>
-      <w:r>
-        <w:rPr>
-          <w:noProof/>
-        </w:rPr>
-        <w:drawing>
-          <wp:inline distT="0" distB="0" distL="0" distR="0" wp14:anchorId="66D8364D" wp14:editId="0FA82269">
-            <wp:extent cx="4054191" cy="3033023"/>
-            <wp:effectExtent l="0" t="0" r="3810" b="0"/>
-            <wp:docPr id="2" name="Picture 2"/>
             <wp:cNvGraphicFramePr>
               <a:graphicFrameLocks xmlns:a="http://schemas.openxmlformats.org/drawingml/2006/main" noChangeAspect="1"/>
             </wp:cNvGraphicFramePr>
@@ -439,7 +220,7 @@
                   <pic:spPr>
                     <a:xfrm>
                       <a:off x="0" y="0"/>
-                      <a:ext cx="4054191" cy="3033023"/>
+                      <a:ext cx="3307367" cy="2430991"/>
                     </a:xfrm>
                     <a:prstGeom prst="rect">
                       <a:avLst/>
@@ -454,6 +235,34 @@
     </w:p>
     <w:p>
       <w:pPr>
+        <w:ind w:left="360"/>
+      </w:pPr>
+    </w:p>
+    <w:p>
+      <w:pPr>
+        <w:pStyle w:val="Heading1"/>
+      </w:pPr>
+      <w:r>
+        <w:rPr>
+          <w:rFonts w:hint="eastAsia"/>
+        </w:rPr>
+        <w:t>倒车入库</w:t>
+      </w:r>
+    </w:p>
+    <w:p>
+      <w:pPr>
+        <w:pStyle w:val="ListParagraph"/>
+        <w:ind w:left="720" w:firstLineChars="0" w:firstLine="0"/>
+      </w:pPr>
+      <w:r>
+        <w:rPr>
+          <w:rFonts w:hint="eastAsia"/>
+        </w:rPr>
+        <w:t>人头正对标杆，到虚线处停车</w:t>
+      </w:r>
+    </w:p>
+    <w:p>
+      <w:pPr>
         <w:pStyle w:val="ListParagraph"/>
         <w:numPr>
           <w:ilvl w:val="0"/>
@@ -462,13 +271,29 @@
         <w:ind w:firstLineChars="0"/>
       </w:pPr>
       <w:r>
-        <w:t xml:space="preserve">    开出库时，肩到第一根杆子，向左打死方向盘</w:t>
-      </w:r>
-    </w:p>
-    <w:p>
-      <w:pPr>
-        <w:pStyle w:val="ListParagraph"/>
-        <w:ind w:left="720" w:firstLineChars="0" w:firstLine="0"/>
+        <w:rPr>
+          <w:rFonts w:hint="eastAsia"/>
+        </w:rPr>
+        <w:t>右倒车入库，向左看，距离地上第一个杆大致为1</w:t>
+      </w:r>
+      <w:r>
+        <w:t>0</w:t>
+      </w:r>
+      <w:r>
+        <w:rPr>
+          <w:rFonts w:hint="eastAsia"/>
+        </w:rPr>
+        <w:t>公分距离时，即为开拔点</w:t>
+      </w:r>
+    </w:p>
+    <w:p>
+      <w:pPr>
+        <w:pStyle w:val="ListParagraph"/>
+        <w:numPr>
+          <w:ilvl w:val="0"/>
+          <w:numId w:val="3"/>
+        </w:numPr>
+        <w:ind w:firstLineChars="0"/>
       </w:pPr>
       <w:r>
         <w:rPr>
@@ -476,10 +301,10 @@
         </w:rPr>
         <w:lastRenderedPageBreak/>
         <w:drawing>
-          <wp:inline distT="0" distB="0" distL="0" distR="0" wp14:anchorId="0E50F690" wp14:editId="530FB12D">
-            <wp:extent cx="4031329" cy="2994920"/>
-            <wp:effectExtent l="0" t="0" r="7620" b="0"/>
-            <wp:docPr id="4" name="Picture 4"/>
+          <wp:inline distT="0" distB="0" distL="0" distR="0" wp14:anchorId="7D193625" wp14:editId="4B3F15A3">
+            <wp:extent cx="4801016" cy="3574090"/>
+            <wp:effectExtent l="0" t="0" r="0" b="7620"/>
+            <wp:docPr id="1" name="Picture 1"/>
             <wp:cNvGraphicFramePr>
               <a:graphicFrameLocks xmlns:a="http://schemas.openxmlformats.org/drawingml/2006/main" noChangeAspect="1"/>
             </wp:cNvGraphicFramePr>
@@ -499,7 +324,7 @@
                   <pic:spPr>
                     <a:xfrm>
                       <a:off x="0" y="0"/>
-                      <a:ext cx="4031329" cy="2994920"/>
+                      <a:ext cx="4801016" cy="3574090"/>
                     </a:xfrm>
                     <a:prstGeom prst="rect">
                       <a:avLst/>
@@ -515,6 +340,15 @@
     <w:p>
       <w:pPr>
         <w:pStyle w:val="ListParagraph"/>
+        <w:ind w:left="720" w:firstLineChars="0" w:firstLine="0"/>
+      </w:pPr>
+      <w:r>
+        <w:t xml:space="preserve"> </w:t>
+      </w:r>
+    </w:p>
+    <w:p>
+      <w:pPr>
+        <w:pStyle w:val="ListParagraph"/>
         <w:numPr>
           <w:ilvl w:val="0"/>
           <w:numId w:val="3"/>
@@ -522,7 +356,16 @@
         <w:ind w:firstLineChars="0"/>
       </w:pPr>
       <w:r>
-        <w:t xml:space="preserve">    引擎盖快压到黄线时，回半圈</w:t>
+        <w:t xml:space="preserve">    </w:t>
+      </w:r>
+      <w:r>
+        <w:rPr>
+          <w:rFonts w:hint="eastAsia"/>
+        </w:rPr>
+        <w:t>看右侧后视镜，当</w:t>
+      </w:r>
+      <w:r>
+        <w:t>门把手压到第三根虚线时，回半圈</w:t>
       </w:r>
     </w:p>
     <w:p>
@@ -535,7 +378,16 @@
         <w:ind w:firstLineChars="0"/>
       </w:pPr>
       <w:r>
-        <w:t xml:space="preserve">    车身正以后，回完方向盘</w:t>
+        <w:t xml:space="preserve">    </w:t>
+      </w:r>
+      <w:r>
+        <w:rPr>
+          <w:rFonts w:hint="eastAsia"/>
+        </w:rPr>
+        <w:t>当</w:t>
+      </w:r>
+      <w:r>
+        <w:t>车尾压到黄黑相间时，右后视镜上窄下宽时，回正方向</w:t>
       </w:r>
     </w:p>
     <w:p>
@@ -548,7 +400,7 @@
         <w:ind w:firstLineChars="0"/>
       </w:pPr>
       <w:r>
-        <w:t xml:space="preserve">   肩到虚线时，停车，挂倒挡</w:t>
+        <w:t xml:space="preserve">    肩到缺口时，停车</w:t>
       </w:r>
     </w:p>
     <w:p>
@@ -561,23 +413,14 @@
         <w:ind w:firstLineChars="0"/>
       </w:pPr>
       <w:r>
-        <w:t xml:space="preserve">   倒车到开拔点，第二个黄黑相间点，缺口时，向左打死</w:t>
-      </w:r>
-    </w:p>
-    <w:p>
-      <w:pPr>
-        <w:pStyle w:val="ListParagraph"/>
-        <w:ind w:left="720" w:firstLineChars="0" w:firstLine="0"/>
-      </w:pPr>
-      <w:r>
         <w:rPr>
           <w:noProof/>
         </w:rPr>
         <w:drawing>
-          <wp:inline distT="0" distB="0" distL="0" distR="0" wp14:anchorId="569A520F" wp14:editId="794AE648">
-            <wp:extent cx="4046571" cy="2964437"/>
-            <wp:effectExtent l="0" t="0" r="0" b="7620"/>
-            <wp:docPr id="5" name="Picture 5"/>
+          <wp:inline distT="0" distB="0" distL="0" distR="0" wp14:anchorId="66D8364D" wp14:editId="0FA82269">
+            <wp:extent cx="4054191" cy="3033023"/>
+            <wp:effectExtent l="0" t="0" r="3810" b="0"/>
+            <wp:docPr id="2" name="Picture 2"/>
             <wp:cNvGraphicFramePr>
               <a:graphicFrameLocks xmlns:a="http://schemas.openxmlformats.org/drawingml/2006/main" noChangeAspect="1"/>
             </wp:cNvGraphicFramePr>
@@ -597,7 +440,7 @@
                   <pic:spPr>
                     <a:xfrm>
                       <a:off x="0" y="0"/>
-                      <a:ext cx="4046571" cy="2964437"/>
+                      <a:ext cx="4054191" cy="3033023"/>
                     </a:xfrm>
                     <a:prstGeom prst="rect">
                       <a:avLst/>
@@ -620,39 +463,7 @@
         <w:ind w:firstLineChars="0"/>
       </w:pPr>
       <w:r>
-        <w:rPr>
-          <w:rFonts w:hint="eastAsia"/>
-        </w:rPr>
-        <w:t>看左后视镜，当</w:t>
-      </w:r>
-      <w:r>
-        <w:t>左门把手压到第三根虚线时，回半圈</w:t>
-      </w:r>
-    </w:p>
-    <w:p>
-      <w:pPr>
-        <w:pStyle w:val="ListParagraph"/>
-        <w:numPr>
-          <w:ilvl w:val="0"/>
-          <w:numId w:val="3"/>
-        </w:numPr>
-        <w:ind w:firstLineChars="0"/>
-      </w:pPr>
-      <w:r>
-        <w:t>车尾压到黄黑相间处，左后视镜车身平行时，回一圈</w:t>
-      </w:r>
-    </w:p>
-    <w:p>
-      <w:pPr>
-        <w:pStyle w:val="ListParagraph"/>
-        <w:numPr>
-          <w:ilvl w:val="0"/>
-          <w:numId w:val="3"/>
-        </w:numPr>
-        <w:ind w:firstLineChars="0"/>
-      </w:pPr>
-      <w:r>
-        <w:t>到缺口时，停车</w:t>
+        <w:t xml:space="preserve">    开出库时，肩到第一根杆子，向左打死方向盘</w:t>
       </w:r>
     </w:p>
     <w:p>
@@ -666,10 +477,10 @@
         </w:rPr>
         <w:lastRenderedPageBreak/>
         <w:drawing>
-          <wp:inline distT="0" distB="0" distL="0" distR="0" wp14:anchorId="13FC1A4A" wp14:editId="49893C5C">
-            <wp:extent cx="4061812" cy="2972058"/>
-            <wp:effectExtent l="0" t="0" r="0" b="0"/>
-            <wp:docPr id="6" name="Picture 6"/>
+          <wp:inline distT="0" distB="0" distL="0" distR="0" wp14:anchorId="0E50F690" wp14:editId="530FB12D">
+            <wp:extent cx="4031329" cy="2994920"/>
+            <wp:effectExtent l="0" t="0" r="7620" b="0"/>
+            <wp:docPr id="4" name="Picture 4"/>
             <wp:cNvGraphicFramePr>
               <a:graphicFrameLocks xmlns:a="http://schemas.openxmlformats.org/drawingml/2006/main" noChangeAspect="1"/>
             </wp:cNvGraphicFramePr>
@@ -689,7 +500,7 @@
                   <pic:spPr>
                     <a:xfrm>
                       <a:off x="0" y="0"/>
-                      <a:ext cx="4061812" cy="2972058"/>
+                      <a:ext cx="4031329" cy="2994920"/>
                     </a:xfrm>
                     <a:prstGeom prst="rect">
                       <a:avLst/>
@@ -704,44 +515,54 @@
     </w:p>
     <w:p>
       <w:pPr>
-        <w:pStyle w:val="Heading1"/>
-      </w:pPr>
-      <w:r>
-        <w:rPr>
-          <w:rFonts w:hint="eastAsia"/>
-        </w:rPr>
-        <w:t>侧方停车</w:t>
-      </w:r>
-    </w:p>
-    <w:p>
-      <w:pPr>
-        <w:pStyle w:val="ListParagraph"/>
-        <w:ind w:left="360" w:firstLineChars="0" w:firstLine="0"/>
-      </w:pPr>
-      <w:r>
-        <w:t>1</w:t>
-      </w:r>
-      <w:r>
-        <w:rPr>
-          <w:rFonts w:hint="eastAsia"/>
-        </w:rPr>
-        <w:t>号线的侧方停车，有3个脚印。</w:t>
-      </w:r>
-    </w:p>
-    <w:p>
-      <w:pPr>
-        <w:pStyle w:val="ListParagraph"/>
-        <w:numPr>
-          <w:ilvl w:val="0"/>
-          <w:numId w:val="4"/>
-        </w:numPr>
-        <w:ind w:firstLineChars="0"/>
-      </w:pPr>
-      <w:r>
-        <w:rPr>
-          <w:rFonts w:hint="eastAsia"/>
-        </w:rPr>
-        <w:t>停车点是第一个脚印</w:t>
+        <w:pStyle w:val="ListParagraph"/>
+        <w:numPr>
+          <w:ilvl w:val="0"/>
+          <w:numId w:val="3"/>
+        </w:numPr>
+        <w:ind w:firstLineChars="0"/>
+      </w:pPr>
+      <w:r>
+        <w:t xml:space="preserve">    引擎盖快压到黄线时，回半圈</w:t>
+      </w:r>
+    </w:p>
+    <w:p>
+      <w:pPr>
+        <w:pStyle w:val="ListParagraph"/>
+        <w:numPr>
+          <w:ilvl w:val="0"/>
+          <w:numId w:val="3"/>
+        </w:numPr>
+        <w:ind w:firstLineChars="0"/>
+      </w:pPr>
+      <w:r>
+        <w:t xml:space="preserve">    车身正以后，回完方向盘</w:t>
+      </w:r>
+    </w:p>
+    <w:p>
+      <w:pPr>
+        <w:pStyle w:val="ListParagraph"/>
+        <w:numPr>
+          <w:ilvl w:val="0"/>
+          <w:numId w:val="3"/>
+        </w:numPr>
+        <w:ind w:firstLineChars="0"/>
+      </w:pPr>
+      <w:r>
+        <w:t xml:space="preserve">   肩到虚线时，停车，挂倒挡</w:t>
+      </w:r>
+    </w:p>
+    <w:p>
+      <w:pPr>
+        <w:pStyle w:val="ListParagraph"/>
+        <w:numPr>
+          <w:ilvl w:val="0"/>
+          <w:numId w:val="3"/>
+        </w:numPr>
+        <w:ind w:firstLineChars="0"/>
+      </w:pPr>
+      <w:r>
+        <w:t xml:space="preserve">   倒车到开拔点，第二个黄黑相间点，缺口时，向左打死</w:t>
       </w:r>
     </w:p>
     <w:p>
@@ -754,10 +575,10 @@
           <w:noProof/>
         </w:rPr>
         <w:drawing>
-          <wp:inline distT="0" distB="0" distL="0" distR="0" wp14:anchorId="51638383" wp14:editId="71B906BD">
-            <wp:extent cx="3269263" cy="2461473"/>
-            <wp:effectExtent l="0" t="0" r="7620" b="0"/>
-            <wp:docPr id="7" name="Picture 7"/>
+          <wp:inline distT="0" distB="0" distL="0" distR="0" wp14:anchorId="569A520F" wp14:editId="794AE648">
+            <wp:extent cx="4046571" cy="2964437"/>
+            <wp:effectExtent l="0" t="0" r="0" b="7620"/>
+            <wp:docPr id="5" name="Picture 5"/>
             <wp:cNvGraphicFramePr>
               <a:graphicFrameLocks xmlns:a="http://schemas.openxmlformats.org/drawingml/2006/main" noChangeAspect="1"/>
             </wp:cNvGraphicFramePr>
@@ -777,7 +598,7 @@
                   <pic:spPr>
                     <a:xfrm>
                       <a:off x="0" y="0"/>
-                      <a:ext cx="3269263" cy="2461473"/>
+                      <a:ext cx="4046571" cy="2964437"/>
                     </a:xfrm>
                     <a:prstGeom prst="rect">
                       <a:avLst/>
@@ -795,15 +616,44 @@
         <w:pStyle w:val="ListParagraph"/>
         <w:numPr>
           <w:ilvl w:val="0"/>
-          <w:numId w:val="4"/>
-        </w:numPr>
-        <w:ind w:firstLineChars="0"/>
-      </w:pPr>
-      <w:r>
-        <w:rPr>
-          <w:rFonts w:hint="eastAsia"/>
-        </w:rPr>
-        <w:t>开拔点是黄黑相间点，对着的第三个脚印</w:t>
+          <w:numId w:val="3"/>
+        </w:numPr>
+        <w:ind w:firstLineChars="0"/>
+      </w:pPr>
+      <w:r>
+        <w:rPr>
+          <w:rFonts w:hint="eastAsia"/>
+        </w:rPr>
+        <w:t>看左后视镜，当</w:t>
+      </w:r>
+      <w:r>
+        <w:t>左门把手压到第三根虚线时，回半圈</w:t>
+      </w:r>
+    </w:p>
+    <w:p>
+      <w:pPr>
+        <w:pStyle w:val="ListParagraph"/>
+        <w:numPr>
+          <w:ilvl w:val="0"/>
+          <w:numId w:val="3"/>
+        </w:numPr>
+        <w:ind w:firstLineChars="0"/>
+      </w:pPr>
+      <w:r>
+        <w:t>车尾压到黄黑相间处，左后视镜车身平行时，回一圈</w:t>
+      </w:r>
+    </w:p>
+    <w:p>
+      <w:pPr>
+        <w:pStyle w:val="ListParagraph"/>
+        <w:numPr>
+          <w:ilvl w:val="0"/>
+          <w:numId w:val="3"/>
+        </w:numPr>
+        <w:ind w:firstLineChars="0"/>
+      </w:pPr>
+      <w:r>
+        <w:t>到缺口时，停车</w:t>
       </w:r>
     </w:p>
     <w:p>
@@ -817,10 +667,10 @@
         </w:rPr>
         <w:lastRenderedPageBreak/>
         <w:drawing>
-          <wp:inline distT="0" distB="0" distL="0" distR="0" wp14:anchorId="53F23636" wp14:editId="0E169B73">
-            <wp:extent cx="3246401" cy="2423370"/>
+          <wp:inline distT="0" distB="0" distL="0" distR="0" wp14:anchorId="13FC1A4A" wp14:editId="49893C5C">
+            <wp:extent cx="4061812" cy="2972058"/>
             <wp:effectExtent l="0" t="0" r="0" b="0"/>
-            <wp:docPr id="8" name="Picture 8"/>
+            <wp:docPr id="6" name="Picture 6"/>
             <wp:cNvGraphicFramePr>
               <a:graphicFrameLocks xmlns:a="http://schemas.openxmlformats.org/drawingml/2006/main" noChangeAspect="1"/>
             </wp:cNvGraphicFramePr>
@@ -840,7 +690,7 @@
                   <pic:spPr>
                     <a:xfrm>
                       <a:off x="0" y="0"/>
-                      <a:ext cx="3246401" cy="2423370"/>
+                      <a:ext cx="4061812" cy="2972058"/>
                     </a:xfrm>
                     <a:prstGeom prst="rect">
                       <a:avLst/>
@@ -855,6 +705,32 @@
     </w:p>
     <w:p>
       <w:pPr>
+        <w:pStyle w:val="Heading1"/>
+      </w:pPr>
+      <w:r>
+        <w:rPr>
+          <w:rFonts w:hint="eastAsia"/>
+        </w:rPr>
+        <w:t>侧方停车</w:t>
+      </w:r>
+    </w:p>
+    <w:p>
+      <w:pPr>
+        <w:pStyle w:val="ListParagraph"/>
+        <w:ind w:left="360" w:firstLineChars="0" w:firstLine="0"/>
+      </w:pPr>
+      <w:r>
+        <w:t>1</w:t>
+      </w:r>
+      <w:r>
+        <w:rPr>
+          <w:rFonts w:hint="eastAsia"/>
+        </w:rPr>
+        <w:t>号线的侧方停车，有3个脚印。</w:t>
+      </w:r>
+    </w:p>
+    <w:p>
+      <w:pPr>
         <w:pStyle w:val="ListParagraph"/>
         <w:numPr>
           <w:ilvl w:val="0"/>
@@ -866,104 +742,23 @@
         <w:rPr>
           <w:rFonts w:hint="eastAsia"/>
         </w:rPr>
-        <w:t>到了开拔点，向右打死方向盘，看左后视镜，当底库的黄黑相间的黑色方块完全露出来时，回正方向盘</w:t>
-      </w:r>
-    </w:p>
-    <w:p>
-      <w:pPr>
-        <w:pStyle w:val="ListParagraph"/>
-        <w:numPr>
-          <w:ilvl w:val="0"/>
-          <w:numId w:val="4"/>
-        </w:numPr>
-        <w:ind w:firstLineChars="0"/>
-      </w:pPr>
-      <w:r>
-        <w:rPr>
-          <w:rFonts w:hint="eastAsia"/>
-        </w:rPr>
-        <w:t>继续看左后视镜</w:t>
-      </w:r>
-      <w:r>
-        <w:rPr>
-          <w:rFonts w:hint="eastAsia"/>
-        </w:rPr>
-        <w:t>，当左后轮轮胎压过底库线时，向左打死方向盘，继续倒车，看左后视镜，当车身与底库线呈现为上窄下宽（梯形）时，车身回正时，停车。</w:t>
-      </w:r>
-    </w:p>
-    <w:p>
-      <w:pPr>
-        <w:pStyle w:val="ListParagraph"/>
-        <w:numPr>
-          <w:ilvl w:val="0"/>
-          <w:numId w:val="4"/>
-        </w:numPr>
-        <w:ind w:firstLineChars="0"/>
-      </w:pPr>
-      <w:r>
-        <w:rPr>
-          <w:rFonts w:hint="eastAsia"/>
-        </w:rPr>
-        <w:t>出库，挂一档，开左灯，当底库的黄黑相间的黑色方块完全露出时，回正方向盘，当引擎盖接近前方路线时，向右打一圈方向盘。</w:t>
-      </w:r>
-    </w:p>
-    <w:p>
-      <w:pPr>
-        <w:pStyle w:val="ListParagraph"/>
-        <w:numPr>
-          <w:ilvl w:val="0"/>
-          <w:numId w:val="4"/>
-        </w:numPr>
-        <w:ind w:firstLineChars="0"/>
-      </w:pPr>
-      <w:r>
-        <w:rPr>
-          <w:rFonts w:hint="eastAsia"/>
-        </w:rPr>
-        <w:t>当车身已经正时，向左回方向盘，出库完成。注意1号线的下一个项目是直角转弯。</w:t>
-      </w:r>
-    </w:p>
-    <w:p>
-      <w:pPr>
-        <w:pStyle w:val="Heading1"/>
-      </w:pPr>
-      <w:r>
-        <w:rPr>
-          <w:rFonts w:hint="eastAsia"/>
-        </w:rPr>
-        <w:t>直角转弯</w:t>
-      </w:r>
-    </w:p>
-    <w:p>
-      <w:pPr>
-        <w:pStyle w:val="ListParagraph"/>
-        <w:numPr>
-          <w:ilvl w:val="0"/>
-          <w:numId w:val="5"/>
-        </w:numPr>
-        <w:ind w:firstLineChars="0"/>
-      </w:pPr>
-      <w:r>
-        <w:rPr>
-          <w:rFonts w:hint="eastAsia"/>
-        </w:rPr>
-        <w:t>到标识盘，打左灯</w:t>
-      </w:r>
-    </w:p>
-    <w:p>
-      <w:pPr>
-        <w:pStyle w:val="ListParagraph"/>
-        <w:ind w:left="1080" w:firstLineChars="0" w:firstLine="0"/>
+        <w:t>停车点是第一个脚印</w:t>
+      </w:r>
+    </w:p>
+    <w:p>
+      <w:pPr>
+        <w:pStyle w:val="ListParagraph"/>
+        <w:ind w:left="720" w:firstLineChars="0" w:firstLine="0"/>
       </w:pPr>
       <w:r>
         <w:rPr>
           <w:noProof/>
         </w:rPr>
         <w:drawing>
-          <wp:inline distT="0" distB="0" distL="0" distR="0" wp14:anchorId="025DE796" wp14:editId="678A1B37">
-            <wp:extent cx="2027096" cy="1463167"/>
-            <wp:effectExtent l="0" t="0" r="0" b="3810"/>
-            <wp:docPr id="9" name="Picture 9"/>
+          <wp:inline distT="0" distB="0" distL="0" distR="0" wp14:anchorId="51638383" wp14:editId="71B906BD">
+            <wp:extent cx="3269263" cy="2461473"/>
+            <wp:effectExtent l="0" t="0" r="7620" b="0"/>
+            <wp:docPr id="7" name="Picture 7"/>
             <wp:cNvGraphicFramePr>
               <a:graphicFrameLocks xmlns:a="http://schemas.openxmlformats.org/drawingml/2006/main" noChangeAspect="1"/>
             </wp:cNvGraphicFramePr>
@@ -983,7 +778,7 @@
                   <pic:spPr>
                     <a:xfrm>
                       <a:off x="0" y="0"/>
-                      <a:ext cx="2027096" cy="1463167"/>
+                      <a:ext cx="3269263" cy="2461473"/>
                     </a:xfrm>
                     <a:prstGeom prst="rect">
                       <a:avLst/>
@@ -1001,31 +796,32 @@
         <w:pStyle w:val="ListParagraph"/>
         <w:numPr>
           <w:ilvl w:val="0"/>
-          <w:numId w:val="5"/>
-        </w:numPr>
-        <w:ind w:firstLineChars="0"/>
-      </w:pPr>
-      <w:r>
-        <w:rPr>
-          <w:rFonts w:hint="eastAsia"/>
-        </w:rPr>
-        <w:t>人头对准黄黑相间处</w:t>
-      </w:r>
-    </w:p>
-    <w:p>
-      <w:pPr>
-        <w:pStyle w:val="ListParagraph"/>
-        <w:ind w:left="1080" w:firstLineChars="0" w:firstLine="0"/>
+          <w:numId w:val="4"/>
+        </w:numPr>
+        <w:ind w:firstLineChars="0"/>
+      </w:pPr>
+      <w:r>
+        <w:rPr>
+          <w:rFonts w:hint="eastAsia"/>
+        </w:rPr>
+        <w:t>开拔点是黄黑相间点，对着的第三个脚印</w:t>
+      </w:r>
+    </w:p>
+    <w:p>
+      <w:pPr>
+        <w:pStyle w:val="ListParagraph"/>
+        <w:ind w:left="720" w:firstLineChars="0" w:firstLine="0"/>
       </w:pPr>
       <w:r>
         <w:rPr>
           <w:noProof/>
         </w:rPr>
+        <w:lastRenderedPageBreak/>
         <w:drawing>
-          <wp:inline distT="0" distB="0" distL="0" distR="0" wp14:anchorId="72F68D0C" wp14:editId="778DE8A3">
-            <wp:extent cx="2019475" cy="1470787"/>
+          <wp:inline distT="0" distB="0" distL="0" distR="0" wp14:anchorId="53F23636" wp14:editId="0E169B73">
+            <wp:extent cx="3246401" cy="2423370"/>
             <wp:effectExtent l="0" t="0" r="0" b="0"/>
-            <wp:docPr id="10" name="Picture 10"/>
+            <wp:docPr id="8" name="Picture 8"/>
             <wp:cNvGraphicFramePr>
               <a:graphicFrameLocks xmlns:a="http://schemas.openxmlformats.org/drawingml/2006/main" noChangeAspect="1"/>
             </wp:cNvGraphicFramePr>
@@ -1045,7 +841,7 @@
                   <pic:spPr>
                     <a:xfrm>
                       <a:off x="0" y="0"/>
-                      <a:ext cx="2019475" cy="1470787"/>
+                      <a:ext cx="3246401" cy="2423370"/>
                     </a:xfrm>
                     <a:prstGeom prst="rect">
                       <a:avLst/>
@@ -1063,6 +859,87 @@
         <w:pStyle w:val="ListParagraph"/>
         <w:numPr>
           <w:ilvl w:val="0"/>
+          <w:numId w:val="4"/>
+        </w:numPr>
+        <w:ind w:firstLineChars="0"/>
+      </w:pPr>
+      <w:r>
+        <w:rPr>
+          <w:rFonts w:hint="eastAsia"/>
+        </w:rPr>
+        <w:t>到了开拔点，向右打死方向盘，看左后视镜，当底库的黄黑相间的黑色方块完全露出来时，回正方向盘</w:t>
+      </w:r>
+    </w:p>
+    <w:p>
+      <w:pPr>
+        <w:pStyle w:val="ListParagraph"/>
+        <w:numPr>
+          <w:ilvl w:val="0"/>
+          <w:numId w:val="4"/>
+        </w:numPr>
+        <w:ind w:firstLineChars="0"/>
+      </w:pPr>
+      <w:r>
+        <w:rPr>
+          <w:rFonts w:hint="eastAsia"/>
+        </w:rPr>
+        <w:t>继续看左后视镜</w:t>
+      </w:r>
+      <w:r>
+        <w:rPr>
+          <w:rFonts w:hint="eastAsia"/>
+        </w:rPr>
+        <w:t>，当左后轮轮胎压过底库线时，向左打死方向盘，继续倒车，看左后视镜，当车身与底库线呈现为上窄下宽（梯形）时，车身回正时，停车。</w:t>
+      </w:r>
+    </w:p>
+    <w:p>
+      <w:pPr>
+        <w:pStyle w:val="ListParagraph"/>
+        <w:numPr>
+          <w:ilvl w:val="0"/>
+          <w:numId w:val="4"/>
+        </w:numPr>
+        <w:ind w:firstLineChars="0"/>
+      </w:pPr>
+      <w:r>
+        <w:rPr>
+          <w:rFonts w:hint="eastAsia"/>
+        </w:rPr>
+        <w:t>出库，挂一档，开左灯，当底库的黄黑相间的黑色方块完全露出时，回正方向盘，当引擎盖接近前方路线时，向右打一圈方向盘。</w:t>
+      </w:r>
+    </w:p>
+    <w:p>
+      <w:pPr>
+        <w:pStyle w:val="ListParagraph"/>
+        <w:numPr>
+          <w:ilvl w:val="0"/>
+          <w:numId w:val="4"/>
+        </w:numPr>
+        <w:ind w:firstLineChars="0"/>
+      </w:pPr>
+      <w:r>
+        <w:rPr>
+          <w:rFonts w:hint="eastAsia"/>
+        </w:rPr>
+        <w:t>当车身已经正时，向左回方向盘，出库完成。注意1号线的下一个项目是直角转弯。</w:t>
+      </w:r>
+    </w:p>
+    <w:p>
+      <w:pPr>
+        <w:pStyle w:val="Heading1"/>
+      </w:pPr>
+      <w:r>
+        <w:rPr>
+          <w:rFonts w:hint="eastAsia"/>
+        </w:rPr>
+        <w:t>直角转弯</w:t>
+      </w:r>
+    </w:p>
+    <w:p>
+      <w:pPr>
+        <w:pStyle w:val="ListParagraph"/>
+        <w:numPr>
+          <w:ilvl w:val="0"/>
           <w:numId w:val="5"/>
         </w:numPr>
         <w:ind w:firstLineChars="0"/>
@@ -1071,7 +948,7 @@
         <w:rPr>
           <w:rFonts w:hint="eastAsia"/>
         </w:rPr>
-        <w:t>当左肩进入黄线以后，关灯</w:t>
+        <w:t>到标识盘，打左灯</w:t>
       </w:r>
     </w:p>
     <w:p>
@@ -1083,12 +960,11 @@
         <w:rPr>
           <w:noProof/>
         </w:rPr>
-        <w:lastRenderedPageBreak/>
         <w:drawing>
-          <wp:inline distT="0" distB="0" distL="0" distR="0" wp14:anchorId="6F411A55" wp14:editId="2F9C1814">
-            <wp:extent cx="1973751" cy="1470787"/>
-            <wp:effectExtent l="0" t="0" r="7620" b="0"/>
-            <wp:docPr id="11" name="Picture 11"/>
+          <wp:inline distT="0" distB="0" distL="0" distR="0" wp14:anchorId="025DE796" wp14:editId="678A1B37">
+            <wp:extent cx="2027096" cy="1463167"/>
+            <wp:effectExtent l="0" t="0" r="0" b="3810"/>
+            <wp:docPr id="9" name="Picture 9"/>
             <wp:cNvGraphicFramePr>
               <a:graphicFrameLocks xmlns:a="http://schemas.openxmlformats.org/drawingml/2006/main" noChangeAspect="1"/>
             </wp:cNvGraphicFramePr>
@@ -1108,7 +984,7 @@
                   <pic:spPr>
                     <a:xfrm>
                       <a:off x="0" y="0"/>
-                      <a:ext cx="1973751" cy="1470787"/>
+                      <a:ext cx="2027096" cy="1463167"/>
                     </a:xfrm>
                     <a:prstGeom prst="rect">
                       <a:avLst/>
@@ -1134,7 +1010,7 @@
         <w:rPr>
           <w:rFonts w:hint="eastAsia"/>
         </w:rPr>
-        <w:t>到缺口处，向左打死方向盘</w:t>
+        <w:t>人头对准黄黑相间处</w:t>
       </w:r>
     </w:p>
     <w:p>
@@ -1147,10 +1023,10 @@
           <w:noProof/>
         </w:rPr>
         <w:drawing>
-          <wp:inline distT="0" distB="0" distL="0" distR="0" wp14:anchorId="1947CC91" wp14:editId="727F9BFB">
-            <wp:extent cx="2004234" cy="1486029"/>
+          <wp:inline distT="0" distB="0" distL="0" distR="0" wp14:anchorId="72F68D0C" wp14:editId="778DE8A3">
+            <wp:extent cx="2019475" cy="1470787"/>
             <wp:effectExtent l="0" t="0" r="0" b="0"/>
-            <wp:docPr id="12" name="Picture 12"/>
+            <wp:docPr id="10" name="Picture 10"/>
             <wp:cNvGraphicFramePr>
               <a:graphicFrameLocks xmlns:a="http://schemas.openxmlformats.org/drawingml/2006/main" noChangeAspect="1"/>
             </wp:cNvGraphicFramePr>
@@ -1170,7 +1046,7 @@
                   <pic:spPr>
                     <a:xfrm>
                       <a:off x="0" y="0"/>
-                      <a:ext cx="2004234" cy="1486029"/>
+                      <a:ext cx="2019475" cy="1470787"/>
                     </a:xfrm>
                     <a:prstGeom prst="rect">
                       <a:avLst/>
@@ -1196,65 +1072,24 @@
         <w:rPr>
           <w:rFonts w:hint="eastAsia"/>
         </w:rPr>
-        <w:t>转弯以后，回正方向盘，下个项目是上坡</w:t>
-      </w:r>
-    </w:p>
-    <w:p>
-      <w:pPr>
-        <w:pStyle w:val="Heading1"/>
-      </w:pPr>
-      <w:r>
-        <w:rPr>
-          <w:rFonts w:hint="eastAsia"/>
-        </w:rPr>
-        <w:t>上坡</w:t>
-      </w:r>
-    </w:p>
-    <w:p>
-      <w:pPr>
-        <w:pStyle w:val="ListParagraph"/>
-        <w:numPr>
-          <w:ilvl w:val="0"/>
-          <w:numId w:val="6"/>
-        </w:numPr>
-        <w:ind w:firstLineChars="0"/>
-      </w:pPr>
-      <w:r>
-        <w:rPr>
-          <w:rFonts w:hint="eastAsia"/>
-        </w:rPr>
-        <w:t>人头对准摄像头，1号线需要偏左一点，看</w:t>
-      </w:r>
-      <w:r>
-        <w:rPr>
-          <w:rFonts w:hint="eastAsia"/>
-        </w:rPr>
-        <w:t>右后视镜，车身距离黄线大致为3</w:t>
-      </w:r>
-      <w:r>
-        <w:t>0</w:t>
-      </w:r>
-      <w:r>
-        <w:rPr>
-          <w:rFonts w:hint="eastAsia"/>
-        </w:rPr>
-        <w:t>公分，慢慢松一点离合上坡。</w:t>
-      </w:r>
-    </w:p>
-    <w:p>
-      <w:pPr>
-        <w:pStyle w:val="ListParagraph"/>
-        <w:ind w:left="1440" w:firstLineChars="0" w:firstLine="0"/>
+        <w:t>当左肩进入黄线以后，关灯</w:t>
+      </w:r>
+    </w:p>
+    <w:p>
+      <w:pPr>
+        <w:pStyle w:val="ListParagraph"/>
+        <w:ind w:left="1080" w:firstLineChars="0" w:firstLine="0"/>
       </w:pPr>
       <w:r>
         <w:rPr>
           <w:noProof/>
         </w:rPr>
+        <w:lastRenderedPageBreak/>
         <w:drawing>
-          <wp:inline distT="0" distB="0" distL="0" distR="0" wp14:anchorId="088D7BFE" wp14:editId="36DA7E24">
-            <wp:extent cx="1760373" cy="1272650"/>
-            <wp:effectExtent l="0" t="0" r="0" b="3810"/>
-            <wp:docPr id="13" name="Picture 13"/>
+          <wp:inline distT="0" distB="0" distL="0" distR="0" wp14:anchorId="6F411A55" wp14:editId="2F9C1814">
+            <wp:extent cx="1973751" cy="1470787"/>
+            <wp:effectExtent l="0" t="0" r="7620" b="0"/>
+            <wp:docPr id="11" name="Picture 11"/>
             <wp:cNvGraphicFramePr>
               <a:graphicFrameLocks xmlns:a="http://schemas.openxmlformats.org/drawingml/2006/main" noChangeAspect="1"/>
             </wp:cNvGraphicFramePr>
@@ -1274,7 +1109,7 @@
                   <pic:spPr>
                     <a:xfrm>
                       <a:off x="0" y="0"/>
-                      <a:ext cx="1760373" cy="1272650"/>
+                      <a:ext cx="1973751" cy="1470787"/>
                     </a:xfrm>
                     <a:prstGeom prst="rect">
                       <a:avLst/>
@@ -1292,31 +1127,31 @@
         <w:pStyle w:val="ListParagraph"/>
         <w:numPr>
           <w:ilvl w:val="0"/>
-          <w:numId w:val="6"/>
-        </w:numPr>
-        <w:ind w:firstLineChars="0"/>
-      </w:pPr>
-      <w:r>
-        <w:rPr>
-          <w:rFonts w:hint="eastAsia"/>
-        </w:rPr>
-        <w:t>到达树延伸的黄黑相间处时，踩一点离合，踩死刹车，拉手刹</w:t>
-      </w:r>
-    </w:p>
-    <w:p>
-      <w:pPr>
-        <w:pStyle w:val="ListParagraph"/>
-        <w:ind w:left="1440" w:firstLineChars="0" w:firstLine="0"/>
+          <w:numId w:val="5"/>
+        </w:numPr>
+        <w:ind w:firstLineChars="0"/>
+      </w:pPr>
+      <w:r>
+        <w:rPr>
+          <w:rFonts w:hint="eastAsia"/>
+        </w:rPr>
+        <w:t>到缺口处，向左打死方向盘</w:t>
+      </w:r>
+    </w:p>
+    <w:p>
+      <w:pPr>
+        <w:pStyle w:val="ListParagraph"/>
+        <w:ind w:left="1080" w:firstLineChars="0" w:firstLine="0"/>
       </w:pPr>
       <w:r>
         <w:rPr>
           <w:noProof/>
         </w:rPr>
         <w:drawing>
-          <wp:inline distT="0" distB="0" distL="0" distR="0" wp14:anchorId="0E38A5D8" wp14:editId="2E3F17B3">
-            <wp:extent cx="2080440" cy="1554615"/>
-            <wp:effectExtent l="0" t="0" r="0" b="7620"/>
-            <wp:docPr id="15" name="Picture 15"/>
+          <wp:inline distT="0" distB="0" distL="0" distR="0" wp14:anchorId="1947CC91" wp14:editId="727F9BFB">
+            <wp:extent cx="2004234" cy="1486029"/>
+            <wp:effectExtent l="0" t="0" r="0" b="0"/>
+            <wp:docPr id="12" name="Picture 12"/>
             <wp:cNvGraphicFramePr>
               <a:graphicFrameLocks xmlns:a="http://schemas.openxmlformats.org/drawingml/2006/main" noChangeAspect="1"/>
             </wp:cNvGraphicFramePr>
@@ -1336,7 +1171,7 @@
                   <pic:spPr>
                     <a:xfrm>
                       <a:off x="0" y="0"/>
-                      <a:ext cx="2080440" cy="1554615"/>
+                      <a:ext cx="2004234" cy="1486029"/>
                     </a:xfrm>
                     <a:prstGeom prst="rect">
                       <a:avLst/>
@@ -1354,6 +1189,33 @@
         <w:pStyle w:val="ListParagraph"/>
         <w:numPr>
           <w:ilvl w:val="0"/>
+          <w:numId w:val="5"/>
+        </w:numPr>
+        <w:ind w:firstLineChars="0"/>
+      </w:pPr>
+      <w:r>
+        <w:rPr>
+          <w:rFonts w:hint="eastAsia"/>
+        </w:rPr>
+        <w:t>转弯以后，回正方向盘，下个项目是上坡</w:t>
+      </w:r>
+    </w:p>
+    <w:p>
+      <w:pPr>
+        <w:pStyle w:val="Heading1"/>
+      </w:pPr>
+      <w:r>
+        <w:rPr>
+          <w:rFonts w:hint="eastAsia"/>
+        </w:rPr>
+        <w:t>上坡</w:t>
+      </w:r>
+    </w:p>
+    <w:p>
+      <w:pPr>
+        <w:pStyle w:val="ListParagraph"/>
+        <w:numPr>
+          <w:ilvl w:val="0"/>
           <w:numId w:val="6"/>
         </w:numPr>
         <w:ind w:firstLineChars="0"/>
@@ -1362,7 +1224,22 @@
         <w:rPr>
           <w:rFonts w:hint="eastAsia"/>
         </w:rPr>
-        <w:t>松手刹，慢慢抬离合，当车身抖动，仪表盘晃动，坐垫下有明显震动感时，迅速抬起刹车</w:t>
+        <w:t>人头对准摄像头，1号线需要偏左一点，看</w:t>
+      </w:r>
+      <w:r>
+        <w:rPr>
+          <w:rFonts w:hint="eastAsia"/>
+        </w:rPr>
+        <w:t>右后视镜，车身距离黄线大致为3</w:t>
+      </w:r>
+      <w:r>
+        <w:t>0</w:t>
+      </w:r>
+      <w:r>
+        <w:rPr>
+          <w:rFonts w:hint="eastAsia"/>
+        </w:rPr>
+        <w:t>公分，慢慢松一点离合上坡。</w:t>
       </w:r>
     </w:p>
     <w:p>
@@ -1372,59 +1249,13 @@
       </w:pPr>
       <w:r>
         <w:rPr>
-          <w:rFonts w:hint="eastAsia"/>
-        </w:rPr>
-        <w:t>注意如果后溜车，不要慌，踩死刹车，再慢慢松离合。</w:t>
-      </w:r>
-      <w:r>
-        <w:rPr>
-          <w:rFonts w:hint="eastAsia"/>
-        </w:rPr>
-        <w:t>下一个项目是曲线行驶</w:t>
-      </w:r>
-    </w:p>
-    <w:p>
-      <w:pPr>
-        <w:pStyle w:val="Heading1"/>
-      </w:pPr>
-      <w:r>
-        <w:rPr>
-          <w:rFonts w:hint="eastAsia"/>
-        </w:rPr>
-        <w:lastRenderedPageBreak/>
-        <w:t>曲线行驶</w:t>
-      </w:r>
-    </w:p>
-    <w:p>
-      <w:pPr>
-        <w:pStyle w:val="ListParagraph"/>
-        <w:numPr>
-          <w:ilvl w:val="1"/>
-          <w:numId w:val="5"/>
-        </w:numPr>
-        <w:ind w:firstLineChars="0"/>
-      </w:pPr>
-      <w:r>
-        <w:rPr>
-          <w:rFonts w:hint="eastAsia"/>
-        </w:rPr>
-        <w:t>首先对准最左边的树，当引擎盖压到树的延伸点时，向右打一圈方向盘。</w:t>
-      </w:r>
-    </w:p>
-    <w:p>
-      <w:pPr>
-        <w:pStyle w:val="ListParagraph"/>
-        <w:ind w:left="1440" w:firstLineChars="0" w:firstLine="0"/>
-      </w:pPr>
-      <w:r>
-        <w:rPr>
           <w:noProof/>
         </w:rPr>
         <w:drawing>
-          <wp:inline distT="0" distB="0" distL="0" distR="0" wp14:anchorId="11253956" wp14:editId="5C156425">
-            <wp:extent cx="1905165" cy="1379340"/>
-            <wp:effectExtent l="0" t="0" r="0" b="0"/>
-            <wp:docPr id="17" name="Picture 17"/>
+          <wp:inline distT="0" distB="0" distL="0" distR="0" wp14:anchorId="088D7BFE" wp14:editId="36DA7E24">
+            <wp:extent cx="1760373" cy="1272650"/>
+            <wp:effectExtent l="0" t="0" r="0" b="3810"/>
+            <wp:docPr id="13" name="Picture 13"/>
             <wp:cNvGraphicFramePr>
               <a:graphicFrameLocks xmlns:a="http://schemas.openxmlformats.org/drawingml/2006/main" noChangeAspect="1"/>
             </wp:cNvGraphicFramePr>
@@ -1444,7 +1275,7 @@
                   <pic:spPr>
                     <a:xfrm>
                       <a:off x="0" y="0"/>
-                      <a:ext cx="1905165" cy="1379340"/>
+                      <a:ext cx="1760373" cy="1272650"/>
                     </a:xfrm>
                     <a:prstGeom prst="rect">
                       <a:avLst/>
@@ -1460,6 +1291,34 @@
     <w:p>
       <w:pPr>
         <w:pStyle w:val="ListParagraph"/>
+        <w:numPr>
+          <w:ilvl w:val="0"/>
+          <w:numId w:val="6"/>
+        </w:numPr>
+        <w:ind w:firstLineChars="0"/>
+      </w:pPr>
+      <w:r>
+        <w:rPr>
+          <w:rFonts w:hint="eastAsia"/>
+        </w:rPr>
+        <w:t>到达树延伸的黄黑相间处时</w:t>
+      </w:r>
+      <w:r>
+        <w:rPr>
+          <w:rFonts w:hint="eastAsia"/>
+        </w:rPr>
+        <w:t>（注意不是那个水管）</w:t>
+      </w:r>
+      <w:r>
+        <w:rPr>
+          <w:rFonts w:hint="eastAsia"/>
+        </w:rPr>
+        <w:t>，踩一点离合，踩死刹车，拉手刹</w:t>
+      </w:r>
+    </w:p>
+    <w:p>
+      <w:pPr>
+        <w:pStyle w:val="ListParagraph"/>
         <w:ind w:left="1440" w:firstLineChars="0" w:firstLine="0"/>
       </w:pPr>
       <w:r>
@@ -1467,10 +1326,10 @@
           <w:noProof/>
         </w:rPr>
         <w:drawing>
-          <wp:inline distT="0" distB="0" distL="0" distR="0" wp14:anchorId="7F499F82" wp14:editId="46792F4B">
-            <wp:extent cx="1874682" cy="1333616"/>
-            <wp:effectExtent l="0" t="0" r="0" b="0"/>
-            <wp:docPr id="18" name="Picture 18"/>
+          <wp:inline distT="0" distB="0" distL="0" distR="0" wp14:anchorId="0E38A5D8" wp14:editId="2E3F17B3">
+            <wp:extent cx="2080440" cy="1554615"/>
+            <wp:effectExtent l="0" t="0" r="0" b="7620"/>
+            <wp:docPr id="15" name="Picture 15"/>
             <wp:cNvGraphicFramePr>
               <a:graphicFrameLocks xmlns:a="http://schemas.openxmlformats.org/drawingml/2006/main" noChangeAspect="1"/>
             </wp:cNvGraphicFramePr>
@@ -1490,7 +1349,7 @@
                   <pic:spPr>
                     <a:xfrm>
                       <a:off x="0" y="0"/>
-                      <a:ext cx="1874682" cy="1333616"/>
+                      <a:ext cx="2080440" cy="1554615"/>
                     </a:xfrm>
                     <a:prstGeom prst="rect">
                       <a:avLst/>
@@ -1507,6 +1366,58 @@
       <w:pPr>
         <w:pStyle w:val="ListParagraph"/>
         <w:numPr>
+          <w:ilvl w:val="0"/>
+          <w:numId w:val="6"/>
+        </w:numPr>
+        <w:ind w:firstLineChars="0"/>
+      </w:pPr>
+      <w:r>
+        <w:rPr>
+          <w:rFonts w:hint="eastAsia"/>
+        </w:rPr>
+        <w:t>松手刹，慢慢抬离合，当车身抖动，仪表盘晃动，坐垫下有明显震动感时，迅速抬起刹车</w:t>
+      </w:r>
+    </w:p>
+    <w:p>
+      <w:pPr>
+        <w:pStyle w:val="ListParagraph"/>
+        <w:ind w:left="1440" w:firstLineChars="0" w:firstLine="0"/>
+      </w:pPr>
+      <w:r>
+        <w:rPr>
+          <w:rFonts w:hint="eastAsia"/>
+        </w:rPr>
+        <w:t>注意如果后溜车，不要慌，踩死刹车，再慢慢松离合。</w:t>
+      </w:r>
+      <w:r>
+        <w:rPr>
+          <w:rFonts w:hint="eastAsia"/>
+        </w:rPr>
+        <w:t>下一个项目是曲线行</w:t>
+      </w:r>
+      <w:r>
+        <w:rPr>
+          <w:rFonts w:hint="eastAsia"/>
+        </w:rPr>
+        <w:lastRenderedPageBreak/>
+        <w:t>驶</w:t>
+      </w:r>
+    </w:p>
+    <w:p>
+      <w:pPr>
+        <w:pStyle w:val="Heading1"/>
+      </w:pPr>
+      <w:r>
+        <w:rPr>
+          <w:rFonts w:hint="eastAsia"/>
+        </w:rPr>
+        <w:t>曲线行驶</w:t>
+      </w:r>
+    </w:p>
+    <w:p>
+      <w:pPr>
+        <w:pStyle w:val="ListParagraph"/>
+        <w:numPr>
           <w:ilvl w:val="1"/>
           <w:numId w:val="5"/>
         </w:numPr>
@@ -1516,186 +1427,23 @@
         <w:rPr>
           <w:rFonts w:hint="eastAsia"/>
         </w:rPr>
-        <w:t>当人头对准杆子延伸点时（也有块石头），向左回一圈方向盘。当引擎盖压到边线时，向右打一圈方向盘，如果右边还是窄，就多向右边打四分之一圈。</w:t>
-      </w:r>
-    </w:p>
-    <w:p>
-      <w:pPr>
-        <w:pStyle w:val="Heading1"/>
-      </w:pPr>
-      <w:r>
-        <w:rPr>
-          <w:rFonts w:hint="eastAsia"/>
-        </w:rPr>
-        <w:t>窄路掉头</w:t>
-      </w:r>
-    </w:p>
-    <w:p>
-      <w:pPr>
-        <w:pStyle w:val="ListParagraph"/>
-        <w:numPr>
-          <w:ilvl w:val="0"/>
-          <w:numId w:val="8"/>
-        </w:numPr>
-        <w:ind w:firstLineChars="0"/>
-      </w:pPr>
-      <w:r>
-        <w:rPr>
-          <w:rFonts w:hint="eastAsia"/>
-        </w:rPr>
-        <w:t>要点是人头对准2个石墩中间的树</w:t>
-      </w:r>
-    </w:p>
-    <w:p>
-      <w:pPr>
-        <w:pStyle w:val="ListParagraph"/>
-        <w:numPr>
-          <w:ilvl w:val="0"/>
-          <w:numId w:val="8"/>
-        </w:numPr>
-        <w:ind w:firstLineChars="0"/>
-      </w:pPr>
-      <w:r>
-        <w:rPr>
-          <w:rFonts w:hint="eastAsia"/>
-        </w:rPr>
-        <w:t>引擎盖距离黄线1米时，向左打死方向盘，看左后视镜，当下方车轮压过路中线时，停车。</w:t>
-      </w:r>
-    </w:p>
-    <w:p>
-      <w:pPr>
-        <w:pStyle w:val="ListParagraph"/>
-        <w:numPr>
-          <w:ilvl w:val="0"/>
-          <w:numId w:val="8"/>
-        </w:numPr>
-        <w:ind w:firstLineChars="0"/>
-      </w:pPr>
-      <w:r>
-        <w:rPr>
-          <w:rFonts w:hint="eastAsia"/>
-        </w:rPr>
-        <w:t>挂倒挡，方向盘向右打死，倒车</w:t>
-      </w:r>
-    </w:p>
-    <w:p>
-      <w:pPr>
-        <w:pStyle w:val="ListParagraph"/>
-        <w:numPr>
-          <w:ilvl w:val="0"/>
-          <w:numId w:val="8"/>
-        </w:numPr>
-        <w:ind w:firstLineChars="0"/>
-      </w:pPr>
-      <w:r>
-        <w:rPr>
-          <w:rFonts w:hint="eastAsia"/>
-        </w:rPr>
-        <w:t>看左后视镜，当车位接近底黄线时，停车。</w:t>
-      </w:r>
-    </w:p>
-    <w:p>
-      <w:pPr>
-        <w:pStyle w:val="ListParagraph"/>
-        <w:numPr>
-          <w:ilvl w:val="0"/>
-          <w:numId w:val="8"/>
-        </w:numPr>
-        <w:ind w:firstLineChars="0"/>
-      </w:pPr>
-      <w:r>
-        <w:rPr>
-          <w:rFonts w:hint="eastAsia"/>
-        </w:rPr>
-        <w:t>挂1挡，方向盘向左打死，开出</w:t>
-      </w:r>
-    </w:p>
-    <w:p>
-      <w:pPr>
-        <w:pStyle w:val="ListParagraph"/>
-        <w:ind w:left="360" w:firstLineChars="0" w:firstLine="0"/>
-      </w:pPr>
-      <w:r>
-        <w:rPr>
-          <w:rFonts w:hint="eastAsia"/>
-        </w:rPr>
-        <w:t>下个项目是隧道</w:t>
-      </w:r>
-    </w:p>
-    <w:p>
-      <w:pPr>
-        <w:pStyle w:val="Heading1"/>
-      </w:pPr>
-      <w:r>
-        <w:rPr>
-          <w:rFonts w:hint="eastAsia"/>
-        </w:rPr>
-        <w:t>隧道</w:t>
-      </w:r>
-    </w:p>
-    <w:p>
-      <w:pPr>
-        <w:pStyle w:val="ListParagraph"/>
-        <w:numPr>
-          <w:ilvl w:val="0"/>
-          <w:numId w:val="9"/>
-        </w:numPr>
-        <w:ind w:left="426" w:firstLineChars="0" w:hanging="426"/>
-      </w:pPr>
-      <w:r>
-        <w:rPr>
-          <w:rFonts w:hint="eastAsia"/>
-        </w:rPr>
-        <w:t>向自己的方向拨一下灯，确保远光灯关掉</w:t>
-      </w:r>
-    </w:p>
-    <w:p>
-      <w:pPr>
-        <w:pStyle w:val="ListParagraph"/>
-        <w:numPr>
-          <w:ilvl w:val="0"/>
-          <w:numId w:val="9"/>
-        </w:numPr>
-        <w:ind w:left="426" w:firstLineChars="0" w:hanging="426"/>
-      </w:pPr>
-      <w:r>
-        <w:rPr>
-          <w:rFonts w:hint="eastAsia"/>
-        </w:rPr>
-        <w:t>进入前打近光灯，尽量走左边道</w:t>
-      </w:r>
-    </w:p>
-    <w:p>
-      <w:pPr>
-        <w:pStyle w:val="ListParagraph"/>
-        <w:numPr>
-          <w:ilvl w:val="0"/>
-          <w:numId w:val="9"/>
-        </w:numPr>
-        <w:ind w:left="426" w:firstLineChars="0" w:hanging="426"/>
-      </w:pPr>
-      <w:r>
-        <w:rPr>
-          <w:rFonts w:hint="eastAsia"/>
-        </w:rPr>
-        <w:t>过了白线，关灯</w:t>
-      </w:r>
-    </w:p>
-    <w:p>
-      <w:pPr>
-        <w:pStyle w:val="ListParagraph"/>
-        <w:ind w:left="426" w:firstLineChars="0" w:firstLine="0"/>
+        <w:t>首先对准最左边的树，当引擎盖压到树的延伸点时，向右打一圈方向盘。</w:t>
+      </w:r>
+    </w:p>
+    <w:p>
+      <w:pPr>
+        <w:pStyle w:val="ListParagraph"/>
+        <w:ind w:left="1440" w:firstLineChars="0" w:firstLine="0"/>
       </w:pPr>
       <w:r>
         <w:rPr>
           <w:noProof/>
         </w:rPr>
-        <w:lastRenderedPageBreak/>
         <w:drawing>
-          <wp:inline distT="0" distB="0" distL="0" distR="0" wp14:anchorId="327CE603" wp14:editId="7C90BD7B">
-            <wp:extent cx="3436918" cy="2560542"/>
+          <wp:inline distT="0" distB="0" distL="0" distR="0" wp14:anchorId="11253956" wp14:editId="5C156425">
+            <wp:extent cx="1905165" cy="1379340"/>
             <wp:effectExtent l="0" t="0" r="0" b="0"/>
-            <wp:docPr id="19" name="Picture 19"/>
+            <wp:docPr id="17" name="Picture 17"/>
             <wp:cNvGraphicFramePr>
               <a:graphicFrameLocks xmlns:a="http://schemas.openxmlformats.org/drawingml/2006/main" noChangeAspect="1"/>
             </wp:cNvGraphicFramePr>
@@ -1715,7 +1463,7 @@
                   <pic:spPr>
                     <a:xfrm>
                       <a:off x="0" y="0"/>
-                      <a:ext cx="3436918" cy="2560542"/>
+                      <a:ext cx="1905165" cy="1379340"/>
                     </a:xfrm>
                     <a:prstGeom prst="rect">
                       <a:avLst/>
@@ -1728,48 +1476,20 @@
         </w:drawing>
       </w:r>
     </w:p>
-    <w:p/>
-    <w:p>
-      <w:pPr>
-        <w:pStyle w:val="Heading1"/>
-      </w:pPr>
-      <w:r>
-        <w:rPr>
-          <w:rFonts w:hint="eastAsia"/>
-        </w:rPr>
-        <w:t>模拟高速取卡</w:t>
-      </w:r>
-    </w:p>
-    <w:p>
-      <w:pPr>
-        <w:pStyle w:val="ListParagraph"/>
-        <w:numPr>
-          <w:ilvl w:val="2"/>
-          <w:numId w:val="5"/>
-        </w:numPr>
-        <w:ind w:left="426" w:firstLineChars="0" w:hanging="426"/>
-      </w:pPr>
-      <w:r>
-        <w:rPr>
-          <w:rFonts w:hint="eastAsia"/>
-        </w:rPr>
-        <w:t>左肩对准路上的点线，注意不要压到左边黄线</w:t>
-      </w:r>
-    </w:p>
-    <w:p>
-      <w:pPr>
-        <w:pStyle w:val="ListParagraph"/>
-        <w:ind w:left="426" w:firstLineChars="0" w:firstLine="0"/>
+    <w:p>
+      <w:pPr>
+        <w:pStyle w:val="ListParagraph"/>
+        <w:ind w:left="1440" w:firstLineChars="0" w:firstLine="0"/>
       </w:pPr>
       <w:r>
         <w:rPr>
           <w:noProof/>
         </w:rPr>
         <w:drawing>
-          <wp:inline distT="0" distB="0" distL="0" distR="0" wp14:anchorId="0217D906" wp14:editId="67ED5A0D">
-            <wp:extent cx="3467400" cy="2591025"/>
+          <wp:inline distT="0" distB="0" distL="0" distR="0" wp14:anchorId="7F499F82" wp14:editId="46792F4B">
+            <wp:extent cx="1874682" cy="1333616"/>
             <wp:effectExtent l="0" t="0" r="0" b="0"/>
-            <wp:docPr id="20" name="Picture 20"/>
+            <wp:docPr id="18" name="Picture 18"/>
             <wp:cNvGraphicFramePr>
               <a:graphicFrameLocks xmlns:a="http://schemas.openxmlformats.org/drawingml/2006/main" noChangeAspect="1"/>
             </wp:cNvGraphicFramePr>
@@ -1789,6 +1509,305 @@
                   <pic:spPr>
                     <a:xfrm>
                       <a:off x="0" y="0"/>
+                      <a:ext cx="1874682" cy="1333616"/>
+                    </a:xfrm>
+                    <a:prstGeom prst="rect">
+                      <a:avLst/>
+                    </a:prstGeom>
+                  </pic:spPr>
+                </pic:pic>
+              </a:graphicData>
+            </a:graphic>
+          </wp:inline>
+        </w:drawing>
+      </w:r>
+    </w:p>
+    <w:p>
+      <w:pPr>
+        <w:pStyle w:val="ListParagraph"/>
+        <w:numPr>
+          <w:ilvl w:val="1"/>
+          <w:numId w:val="5"/>
+        </w:numPr>
+        <w:ind w:firstLineChars="0"/>
+      </w:pPr>
+      <w:r>
+        <w:rPr>
+          <w:rFonts w:hint="eastAsia"/>
+        </w:rPr>
+        <w:t>当人头对准杆子延伸点时（也有块石头），向左回一圈方向盘。当引擎盖压到边线时，向右打一圈方向盘，如果右边还是窄，就多向右边打四分之一圈。</w:t>
+      </w:r>
+    </w:p>
+    <w:p>
+      <w:pPr>
+        <w:pStyle w:val="Heading1"/>
+      </w:pPr>
+      <w:r>
+        <w:rPr>
+          <w:rFonts w:hint="eastAsia"/>
+        </w:rPr>
+        <w:t>窄路掉头</w:t>
+      </w:r>
+    </w:p>
+    <w:p>
+      <w:pPr>
+        <w:pStyle w:val="ListParagraph"/>
+        <w:numPr>
+          <w:ilvl w:val="0"/>
+          <w:numId w:val="8"/>
+        </w:numPr>
+        <w:ind w:firstLineChars="0"/>
+      </w:pPr>
+      <w:r>
+        <w:rPr>
+          <w:rFonts w:hint="eastAsia"/>
+        </w:rPr>
+        <w:t>要点是人头对准2个石墩中间的树</w:t>
+      </w:r>
+    </w:p>
+    <w:p>
+      <w:pPr>
+        <w:pStyle w:val="ListParagraph"/>
+        <w:numPr>
+          <w:ilvl w:val="0"/>
+          <w:numId w:val="8"/>
+        </w:numPr>
+        <w:ind w:firstLineChars="0"/>
+      </w:pPr>
+      <w:r>
+        <w:rPr>
+          <w:rFonts w:hint="eastAsia"/>
+        </w:rPr>
+        <w:t>引擎盖距离黄线1米时，向左打死方向盘，看左后视镜，当下方车轮压过路中线时，停车。</w:t>
+      </w:r>
+    </w:p>
+    <w:p>
+      <w:pPr>
+        <w:pStyle w:val="ListParagraph"/>
+        <w:numPr>
+          <w:ilvl w:val="0"/>
+          <w:numId w:val="8"/>
+        </w:numPr>
+        <w:ind w:firstLineChars="0"/>
+      </w:pPr>
+      <w:r>
+        <w:rPr>
+          <w:rFonts w:hint="eastAsia"/>
+        </w:rPr>
+        <w:t>挂倒挡，方向盘向右打死，倒车</w:t>
+      </w:r>
+    </w:p>
+    <w:p>
+      <w:pPr>
+        <w:pStyle w:val="ListParagraph"/>
+        <w:numPr>
+          <w:ilvl w:val="0"/>
+          <w:numId w:val="8"/>
+        </w:numPr>
+        <w:ind w:firstLineChars="0"/>
+      </w:pPr>
+      <w:r>
+        <w:rPr>
+          <w:rFonts w:hint="eastAsia"/>
+        </w:rPr>
+        <w:t>看左后视镜，当车位接近底黄线时，停车。</w:t>
+      </w:r>
+    </w:p>
+    <w:p>
+      <w:pPr>
+        <w:pStyle w:val="ListParagraph"/>
+        <w:numPr>
+          <w:ilvl w:val="0"/>
+          <w:numId w:val="8"/>
+        </w:numPr>
+        <w:ind w:firstLineChars="0"/>
+      </w:pPr>
+      <w:r>
+        <w:rPr>
+          <w:rFonts w:hint="eastAsia"/>
+        </w:rPr>
+        <w:t>挂1挡，方向盘向左打死，开出</w:t>
+      </w:r>
+    </w:p>
+    <w:p>
+      <w:pPr>
+        <w:pStyle w:val="ListParagraph"/>
+        <w:ind w:left="360" w:firstLineChars="0" w:firstLine="0"/>
+      </w:pPr>
+      <w:r>
+        <w:rPr>
+          <w:rFonts w:hint="eastAsia"/>
+        </w:rPr>
+        <w:t>下个项目是隧道</w:t>
+      </w:r>
+    </w:p>
+    <w:p>
+      <w:pPr>
+        <w:pStyle w:val="Heading1"/>
+      </w:pPr>
+      <w:r>
+        <w:rPr>
+          <w:rFonts w:hint="eastAsia"/>
+        </w:rPr>
+        <w:t>隧道</w:t>
+      </w:r>
+    </w:p>
+    <w:p>
+      <w:pPr>
+        <w:pStyle w:val="ListParagraph"/>
+        <w:numPr>
+          <w:ilvl w:val="0"/>
+          <w:numId w:val="9"/>
+        </w:numPr>
+        <w:ind w:left="426" w:firstLineChars="0" w:hanging="426"/>
+      </w:pPr>
+      <w:r>
+        <w:rPr>
+          <w:rFonts w:hint="eastAsia"/>
+        </w:rPr>
+        <w:t>向自己的方向拨一下灯，确保远光灯关掉</w:t>
+      </w:r>
+    </w:p>
+    <w:p>
+      <w:pPr>
+        <w:pStyle w:val="ListParagraph"/>
+        <w:numPr>
+          <w:ilvl w:val="0"/>
+          <w:numId w:val="9"/>
+        </w:numPr>
+        <w:ind w:left="426" w:firstLineChars="0" w:hanging="426"/>
+      </w:pPr>
+      <w:r>
+        <w:rPr>
+          <w:rFonts w:hint="eastAsia"/>
+        </w:rPr>
+        <w:t>进入前打近光灯，尽量走左边道</w:t>
+      </w:r>
+    </w:p>
+    <w:p>
+      <w:pPr>
+        <w:pStyle w:val="ListParagraph"/>
+        <w:numPr>
+          <w:ilvl w:val="0"/>
+          <w:numId w:val="9"/>
+        </w:numPr>
+        <w:ind w:left="426" w:firstLineChars="0" w:hanging="426"/>
+      </w:pPr>
+      <w:r>
+        <w:rPr>
+          <w:rFonts w:hint="eastAsia"/>
+        </w:rPr>
+        <w:t>过了白线，关灯</w:t>
+      </w:r>
+    </w:p>
+    <w:p>
+      <w:pPr>
+        <w:pStyle w:val="ListParagraph"/>
+        <w:ind w:left="426" w:firstLineChars="0" w:firstLine="0"/>
+      </w:pPr>
+      <w:r>
+        <w:rPr>
+          <w:noProof/>
+        </w:rPr>
+        <w:lastRenderedPageBreak/>
+        <w:drawing>
+          <wp:inline distT="0" distB="0" distL="0" distR="0" wp14:anchorId="327CE603" wp14:editId="7C90BD7B">
+            <wp:extent cx="3436918" cy="2560542"/>
+            <wp:effectExtent l="0" t="0" r="0" b="0"/>
+            <wp:docPr id="19" name="Picture 19"/>
+            <wp:cNvGraphicFramePr>
+              <a:graphicFrameLocks xmlns:a="http://schemas.openxmlformats.org/drawingml/2006/main" noChangeAspect="1"/>
+            </wp:cNvGraphicFramePr>
+            <a:graphic xmlns:a="http://schemas.openxmlformats.org/drawingml/2006/main">
+              <a:graphicData uri="http://schemas.openxmlformats.org/drawingml/2006/picture">
+                <pic:pic xmlns:pic="http://schemas.openxmlformats.org/drawingml/2006/picture">
+                  <pic:nvPicPr>
+                    <pic:cNvPr id="1" name=""/>
+                    <pic:cNvPicPr/>
+                  </pic:nvPicPr>
+                  <pic:blipFill>
+                    <a:blip r:embed="rId23"/>
+                    <a:stretch>
+                      <a:fillRect/>
+                    </a:stretch>
+                  </pic:blipFill>
+                  <pic:spPr>
+                    <a:xfrm>
+                      <a:off x="0" y="0"/>
+                      <a:ext cx="3436918" cy="2560542"/>
+                    </a:xfrm>
+                    <a:prstGeom prst="rect">
+                      <a:avLst/>
+                    </a:prstGeom>
+                  </pic:spPr>
+                </pic:pic>
+              </a:graphicData>
+            </a:graphic>
+          </wp:inline>
+        </w:drawing>
+      </w:r>
+    </w:p>
+    <w:p/>
+    <w:p>
+      <w:pPr>
+        <w:pStyle w:val="Heading1"/>
+      </w:pPr>
+      <w:r>
+        <w:rPr>
+          <w:rFonts w:hint="eastAsia"/>
+        </w:rPr>
+        <w:t>模拟高速取卡</w:t>
+      </w:r>
+    </w:p>
+    <w:p>
+      <w:pPr>
+        <w:pStyle w:val="ListParagraph"/>
+        <w:numPr>
+          <w:ilvl w:val="2"/>
+          <w:numId w:val="5"/>
+        </w:numPr>
+        <w:ind w:left="426" w:firstLineChars="0" w:hanging="426"/>
+      </w:pPr>
+      <w:r>
+        <w:rPr>
+          <w:rFonts w:hint="eastAsia"/>
+        </w:rPr>
+        <w:t>左肩对准路上的点线，注意不要压到左边黄线</w:t>
+      </w:r>
+    </w:p>
+    <w:p>
+      <w:pPr>
+        <w:pStyle w:val="ListParagraph"/>
+        <w:ind w:left="426" w:firstLineChars="0" w:firstLine="0"/>
+      </w:pPr>
+      <w:r>
+        <w:rPr>
+          <w:noProof/>
+        </w:rPr>
+        <w:drawing>
+          <wp:inline distT="0" distB="0" distL="0" distR="0" wp14:anchorId="0217D906" wp14:editId="67ED5A0D">
+            <wp:extent cx="3467400" cy="2591025"/>
+            <wp:effectExtent l="0" t="0" r="0" b="0"/>
+            <wp:docPr id="20" name="Picture 20"/>
+            <wp:cNvGraphicFramePr>
+              <a:graphicFrameLocks xmlns:a="http://schemas.openxmlformats.org/drawingml/2006/main" noChangeAspect="1"/>
+            </wp:cNvGraphicFramePr>
+            <a:graphic xmlns:a="http://schemas.openxmlformats.org/drawingml/2006/main">
+              <a:graphicData uri="http://schemas.openxmlformats.org/drawingml/2006/picture">
+                <pic:pic xmlns:pic="http://schemas.openxmlformats.org/drawingml/2006/picture">
+                  <pic:nvPicPr>
+                    <pic:cNvPr id="1" name=""/>
+                    <pic:cNvPicPr/>
+                  </pic:nvPicPr>
+                  <pic:blipFill>
+                    <a:blip r:embed="rId24"/>
+                    <a:stretch>
+                      <a:fillRect/>
+                    </a:stretch>
+                  </pic:blipFill>
+                  <pic:spPr>
+                    <a:xfrm>
+                      <a:off x="0" y="0"/>
                       <a:ext cx="3467400" cy="2591025"/>
                     </a:xfrm>
                     <a:prstGeom prst="rect">
@@ -1954,6 +1973,44 @@
     </w:sectPr>
   </w:body>
 </w:document>
+</file>
+
+<file path=word/endnotes.xml><?xml version="1.0" encoding="utf-8"?>
+<w:endnotes xmlns:wpc="http://schemas.microsoft.com/office/word/2010/wordprocessingCanvas" xmlns:cx="http://schemas.microsoft.com/office/drawing/2014/chartex" xmlns:cx1="http://schemas.microsoft.com/office/drawing/2015/9/8/chartex" xmlns:cx2="http://schemas.microsoft.com/office/drawing/2015/10/21/chartex" xmlns:cx3="http://schemas.microsoft.com/office/drawing/2016/5/9/chartex" xmlns:cx4="http://schemas.microsoft.com/office/drawing/2016/5/10/chartex" xmlns:cx5="http://schemas.microsoft.com/office/drawing/2016/5/11/chartex" xmlns:cx6="http://schemas.microsoft.com/office/drawing/2016/5/12/chartex" xmlns:cx7="http://schemas.microsoft.com/office/drawing/2016/5/13/chartex" xmlns:cx8="http://schemas.microsoft.com/office/drawing/2016/5/14/chartex" xmlns:mc="http://schemas.openxmlformats.org/markup-compatibility/2006" xmlns:aink="http://schemas.microsoft.com/office/drawing/2016/ink" xmlns:am3d="http://schemas.microsoft.com/office/drawing/2017/model3d" xmlns:o="urn:schemas-microsoft-com:office:office" xmlns:r="http://schemas.openxmlformats.org/officeDocument/2006/relationships" xmlns:m="http://schemas.openxmlformats.org/officeDocument/2006/math" xmlns:v="urn:schemas-microsoft-com:vml" xmlns:wp14="http://schemas.microsoft.com/office/word/2010/wordprocessingDrawing" xmlns:wp="http://schemas.openxmlformats.org/drawingml/2006/wordprocessingDrawing" xmlns:w10="urn:schemas-microsoft-com:office:word" xmlns:w="http://schemas.openxmlformats.org/wordprocessingml/2006/main" xmlns:w14="http://schemas.microsoft.com/office/word/2010/wordml" xmlns:w15="http://schemas.microsoft.com/office/word/2012/wordml" xmlns:w16cex="http://schemas.microsoft.com/office/word/2018/wordml/cex" xmlns:w16cid="http://schemas.microsoft.com/office/word/2016/wordml/cid" xmlns:w16="http://schemas.microsoft.com/office/word/2018/wordml" xmlns:w16se="http://schemas.microsoft.com/office/word/2015/wordml/symex" xmlns:wpg="http://schemas.microsoft.com/office/word/2010/wordprocessingGroup" xmlns:wpi="http://schemas.microsoft.com/office/word/2010/wordprocessingInk" xmlns:wne="http://schemas.microsoft.com/office/word/2006/wordml" xmlns:wps="http://schemas.microsoft.com/office/word/2010/wordprocessingShape" mc:Ignorable="w14 w15 w16se w16cid w16 w16cex wp14">
+  <w:endnote w:type="separator" w:id="-1">
+    <w:p>
+      <w:r>
+        <w:separator/>
+      </w:r>
+    </w:p>
+  </w:endnote>
+  <w:endnote w:type="continuationSeparator" w:id="0">
+    <w:p>
+      <w:r>
+        <w:continuationSeparator/>
+      </w:r>
+    </w:p>
+  </w:endnote>
+</w:endnotes>
+</file>
+
+<file path=word/footnotes.xml><?xml version="1.0" encoding="utf-8"?>
+<w:footnotes xmlns:wpc="http://schemas.microsoft.com/office/word/2010/wordprocessingCanvas" xmlns:cx="http://schemas.microsoft.com/office/drawing/2014/chartex" xmlns:cx1="http://schemas.microsoft.com/office/drawing/2015/9/8/chartex" xmlns:cx2="http://schemas.microsoft.com/office/drawing/2015/10/21/chartex" xmlns:cx3="http://schemas.microsoft.com/office/drawing/2016/5/9/chartex" xmlns:cx4="http://schemas.microsoft.com/office/drawing/2016/5/10/chartex" xmlns:cx5="http://schemas.microsoft.com/office/drawing/2016/5/11/chartex" xmlns:cx6="http://schemas.microsoft.com/office/drawing/2016/5/12/chartex" xmlns:cx7="http://schemas.microsoft.com/office/drawing/2016/5/13/chartex" xmlns:cx8="http://schemas.microsoft.com/office/drawing/2016/5/14/chartex" xmlns:mc="http://schemas.openxmlformats.org/markup-compatibility/2006" xmlns:aink="http://schemas.microsoft.com/office/drawing/2016/ink" xmlns:am3d="http://schemas.microsoft.com/office/drawing/2017/model3d" xmlns:o="urn:schemas-microsoft-com:office:office" xmlns:r="http://schemas.openxmlformats.org/officeDocument/2006/relationships" xmlns:m="http://schemas.openxmlformats.org/officeDocument/2006/math" xmlns:v="urn:schemas-microsoft-com:vml" xmlns:wp14="http://schemas.microsoft.com/office/word/2010/wordprocessingDrawing" xmlns:wp="http://schemas.openxmlformats.org/drawingml/2006/wordprocessingDrawing" xmlns:w10="urn:schemas-microsoft-com:office:word" xmlns:w="http://schemas.openxmlformats.org/wordprocessingml/2006/main" xmlns:w14="http://schemas.microsoft.com/office/word/2010/wordml" xmlns:w15="http://schemas.microsoft.com/office/word/2012/wordml" xmlns:w16cex="http://schemas.microsoft.com/office/word/2018/wordml/cex" xmlns:w16cid="http://schemas.microsoft.com/office/word/2016/wordml/cid" xmlns:w16="http://schemas.microsoft.com/office/word/2018/wordml" xmlns:w16se="http://schemas.microsoft.com/office/word/2015/wordml/symex" xmlns:wpg="http://schemas.microsoft.com/office/word/2010/wordprocessingGroup" xmlns:wpi="http://schemas.microsoft.com/office/word/2010/wordprocessingInk" xmlns:wne="http://schemas.microsoft.com/office/word/2006/wordml" xmlns:wps="http://schemas.microsoft.com/office/word/2010/wordprocessingShape" mc:Ignorable="w14 w15 w16se w16cid w16 w16cex wp14">
+  <w:footnote w:type="separator" w:id="-1">
+    <w:p>
+      <w:r>
+        <w:separator/>
+      </w:r>
+    </w:p>
+  </w:footnote>
+  <w:footnote w:type="continuationSeparator" w:id="0">
+    <w:p>
+      <w:r>
+        <w:continuationSeparator/>
+      </w:r>
+    </w:p>
+  </w:footnote>
+</w:footnotes>
 </file>
 
 <file path=word/numbering.xml><?xml version="1.0" encoding="utf-8"?>
@@ -3360,6 +3417,71 @@
       <w:szCs w:val="44"/>
     </w:rPr>
   </w:style>
+  <w:style w:type="paragraph" w:styleId="Header">
+    <w:name w:val="header"/>
+    <w:basedOn w:val="Normal"/>
+    <w:link w:val="HeaderChar"/>
+    <w:uiPriority w:val="99"/>
+    <w:unhideWhenUsed/>
+    <w:rsid w:val="00673353"/>
+    <w:pPr>
+      <w:pBdr>
+        <w:bottom w:val="single" w:sz="6" w:space="1" w:color="auto"/>
+      </w:pBdr>
+      <w:tabs>
+        <w:tab w:val="center" w:pos="4153"/>
+        <w:tab w:val="right" w:pos="8306"/>
+      </w:tabs>
+      <w:snapToGrid w:val="0"/>
+      <w:jc w:val="center"/>
+    </w:pPr>
+    <w:rPr>
+      <w:sz w:val="18"/>
+      <w:szCs w:val="18"/>
+    </w:rPr>
+  </w:style>
+  <w:style w:type="character" w:customStyle="1" w:styleId="HeaderChar">
+    <w:name w:val="Header Char"/>
+    <w:basedOn w:val="DefaultParagraphFont"/>
+    <w:link w:val="Header"/>
+    <w:uiPriority w:val="99"/>
+    <w:rsid w:val="00673353"/>
+    <w:rPr>
+      <w:sz w:val="18"/>
+      <w:szCs w:val="18"/>
+    </w:rPr>
+  </w:style>
+  <w:style w:type="paragraph" w:styleId="Footer">
+    <w:name w:val="footer"/>
+    <w:basedOn w:val="Normal"/>
+    <w:link w:val="FooterChar"/>
+    <w:uiPriority w:val="99"/>
+    <w:unhideWhenUsed/>
+    <w:rsid w:val="00673353"/>
+    <w:pPr>
+      <w:tabs>
+        <w:tab w:val="center" w:pos="4153"/>
+        <w:tab w:val="right" w:pos="8306"/>
+      </w:tabs>
+      <w:snapToGrid w:val="0"/>
+      <w:jc w:val="left"/>
+    </w:pPr>
+    <w:rPr>
+      <w:sz w:val="18"/>
+      <w:szCs w:val="18"/>
+    </w:rPr>
+  </w:style>
+  <w:style w:type="character" w:customStyle="1" w:styleId="FooterChar">
+    <w:name w:val="Footer Char"/>
+    <w:basedOn w:val="DefaultParagraphFont"/>
+    <w:link w:val="Footer"/>
+    <w:uiPriority w:val="99"/>
+    <w:rsid w:val="00673353"/>
+    <w:rPr>
+      <w:sz w:val="18"/>
+      <w:szCs w:val="18"/>
+    </w:rPr>
+  </w:style>
 </w:styles>
 </file>
 

</xml_diff>